<commit_message>
Implementacion de Cosmos DB
</commit_message>
<xml_diff>
--- a/backend/output/providencia_generada.docx
+++ b/backend/output/providencia_generada.docx
@@ -15,22 +15,31 @@
         <w:t xml:space="preserve">I. ANTECEDENTES  </w:t>
         <w:br/>
         <w:br/>
-        <w:t xml:space="preserve">1. La Empresa Social del Estado (ESE) Hospital San Bernardo de Filadelfia (Caldas), en su calidad de entidad certificadora, expidió el 10 de febrero de 2023 la certificación electrónica de tiempos laborados número 202302890802223000910009, correspondiente a la señora Flor Alba Patiño Martínez. En dicho documento se indicó que: i) la señora Patiño Martínez estuvo vinculada como auxiliar administrativa a esa institución desde el 6 de marzo de 1992 hasta el 28 de febrero de 1995; ii) durante dicho período no se realizaron descuentos por concepto de seguridad social (pensiones, salud y riesgos); y iii) la entidad responsable por ese lapso es el Patrimonio Autónomo de la Dirección Territorial de Salud de Caldas.  </w:t>
+        <w:t xml:space="preserve">1. El señor Luis Alberto Manjarres Mariano, afiliado a la AFP Colfondos S.A., se encuentra a la espera de la definición de su bono pensional como fuente de financiación de su pensión. Para tal efecto, la administradora de pensiones ha adelantado gestiones orientadas a la reconstrucción de su historia laboral, conforme a lo dispuesto en el artículo 20 del Decreto 656 de 1994.  </w:t>
         <w:br/>
         <w:br/>
-        <w:t xml:space="preserve">2. La sociedad administradora de fondos de pensiones Porvenir S.A. solicitó al Patrimonio Autónomo de la Dirección Territorial de Salud de Caldas el reconocimiento y pago del bono pensional a favor de la señora Flor Alba Patiño Martínez, correspondiente al período laboral mencionado.  </w:t>
+        <w:t xml:space="preserve">2. Según la certificación electrónica de tiempos laborados (CETIL) núm. 202303892115009000990008, expedida el 23 de marzo de 2023, el señor Manjarres Mariano prestó sus servicios como empleado público en el Hospital Nuestra Señora de los Remedios de Riohacha (Guajira) entre el 1.º de octubre de 1977 y el 27 de noviembre de 1979, realizando aportes pensionales a la Caja Nacional de Previsión Social (Cajanal). En dicha certificación, se señala a la Nación como entidad responsable del pago.  </w:t>
         <w:br/>
         <w:br/>
-        <w:t xml:space="preserve">3. El 14 de diciembre de 2023, el Patrimonio Autónomo de la Dirección Territorial de Salud de Caldas objetó la solicitud de reconocimiento y pago del bono pensional, argumentando que los períodos reclamados no correspondían a la vigencia del Patrimonio Autónomo de Caldas, conforme a lo establecido en la circular 009 de octubre de 2018. En consecuencia, señaló que dicha entidad únicamente sería responsable por los tiempos comprendidos entre el 1 de septiembre de 1979 y el 31 de diciembre de 1993.  </w:t>
+        <w:t xml:space="preserve">3. El 8 de noviembre de 2023, la AFP Colfondos, mediante la plataforma CETIL, solicitó al Hospital Nuestra Señora de los Remedios de Riohacha la corrección de la certificación para que dicha entidad asumiera los tiempos del señor Manjarres Mariano, argumentando que, según información de la Dirección General de Regulación Económica de la Seguridad Social (DGRESS), el peticionario no era beneficiario del contrato de concurrencia. En caso de desacuerdo, se solicitó allegar los soportes de pago a Cajanal.  </w:t>
         <w:br/>
         <w:br/>
-        <w:t xml:space="preserve">4. El 22 de abril de 2024, la señora Flor Alba Patiño Martínez, a través de apoderado, interpuso acción de tutela contra la ESE Hospital San Bernardo de Filadelfia (Caldas), con el propósito de que se tutelara su derecho fundamental de petición. En dicha acción, solicitó que se ordenara a la mencionada entidad hospitalaria brindar una respuesta clara y de fondo al derecho de petición presentado el 6 de marzo de 2024, en el cual requería la corrección de la certificación laboral (CETIL) y la realización de las gestiones necesarias ante Porvenir S.A. para solucionar los errores en el bono pensional.  </w:t>
+        <w:t xml:space="preserve">4. El 15 de marzo de 2024, el Hospital Nuestra Señora de los Remedios de Riohacha respondió a través de la plataforma CETIL, indicando que no asumía los tiempos del señor Manjarres Mariano, pues los pagos correspondientes a la época en que este laboró eran responsabilidad de la Secretaría de Salud Departamental de la Guajira. Asimismo, solicitó que se enviara un correo para sustentar dicha afirmación.  </w:t>
         <w:br/>
         <w:br/>
-        <w:t xml:space="preserve">5. La acción de tutela fue asignada por reparto al Juzgado Promiscuo Municipal de Filadelfia (Caldas), bajo el número de radicación 17272408900120240003800.  </w:t>
+        <w:t xml:space="preserve">5. Según el reporte de la Oficina de Bonos Pensionales del Ministerio de Hacienda y Crédito Público, fechado el 4 de julio de 2024, al procesar las liquidaciones provisionales en el aplicativo correspondiente, se generó el error 4438, el cual indica que la entidad no está asumida por la Nación o existen periodos no asumidos por esta. En consecuencia, se requiere que la AFP envíe los soportes respectivos para verificar los aportes realizados a Cajanal y determinar si la entidad puede ser asumida por la Nación.  </w:t>
         <w:br/>
         <w:br/>
-        <w:t>6. En el marco del presente conflicto administrativo, se discute la competencia para el reconocimiento y pago del bono pensional de la señora Flor Alba Patiño Martínez, específicamente en relación con los períodos laborados en la ESE Hospital San Bernardo de Filadelfia (Caldas) entre el 6 de marzo de 1992 y el 28 de febrero de 1995.</w:t>
+        <w:t xml:space="preserve">6. El departamento de la Guajira manifestó que, tras analizar el caso del señor Manjarres Mariano, no se encontraron los soportes de pago de los aportes a Cajanal correspondientes al periodo comprendido entre el 1.º de octubre de 1977 y el 27 de noviembre de 1979. Argumentó que el expediente laboral no reposa en los archivos de la Secretaría de Salud Departamental, ya que, para la época, el Servicio Seccional de Salud – Gobernación de la Guajira únicamente realizaba la posesión de los funcionarios designados para los hospitales del departamento. Por lo tanto, señaló que la ESE Hospital Nuestra Señora de los Remedios de Riohacha es la entidad competente para remitir la documentación solicitada.  </w:t>
+        <w:br/>
+        <w:br/>
+        <w:t xml:space="preserve">7. El Hospital Nuestra Señora de los Remedios de Riohacha, mediante escrito del 29 de mayo de 2025, negó competencia para aportar las planillas de pago de seguridad social integral del señor Manjarres Mariano, argumentando que, en la época en que este laboró, las cotizaciones eran efectuadas por DESALUD departamental, hoy Secretaría de Salud del departamento de la Guajira. Indicó que la ESE adquirió personería jurídica a partir de 1994, mediante Ordenanza 018 de 1994, complementada por la Ordenanza 051 de 1995. Además, señaló que la responsabilidad de certificar si Cajanal recibió las cotizaciones corresponde a la Nación, a través de la Unidad de Gestión Pensional y Parafiscales (UGPP).  </w:t>
+        <w:br/>
+        <w:br/>
+        <w:t xml:space="preserve">8. El Ministerio de Hacienda y Crédito Público, mediante documento del 3 de junio de 2025, sostuvo que no es la autoridad administrativa competente para resolver la solicitud de reconocimiento del bono pensional del señor Manjarres Mariano. Señaló que este tiene derecho a un bono pensional tipo A modalidad 2, por haberse trasladado al régimen de ahorro individual con posterioridad a la entrada en vigencia de la Ley 100 de 1993 y contar con más de 150 semanas de cotización al ISS o a cajas públicas. Según la liquidación provisional del bono pensional, el departamento del Atlántico concurriría como emisor, mientras que la Nación asumiría los tiempos laborados en la ESE Hospital Nuestra Señora de los Remedios de Riohacha entre el 1.º de julio de 1978 y el 27 de noviembre de 1979, con cotizaciones a Cajanal debidamente soportadas.  </w:t>
+        <w:br/>
+        <w:br/>
+        <w:t>9. En el presente caso, el periodo sobre el cual no se cuenta con soportes que acrediten los aportes a Cajanal corresponde al comprendido entre el 1.º de octubre de 1977 y el 30 de junio de 1978, lo que genera el error 4438 en el sistema interactivo del Ministerio de Hacienda y Crédito Público. Por lo tanto, el problema jurídico radica en determinar la autoridad competente para resolver la solicitud de reconocimiento y pago del bono pensional por dicho periodo, conforme al artículo 2.2.16.3.8 del Decreto 1883 de 2016, modificado por el artículo 1.º del Decreto 790 de 2021.</w:t>
       </w:r>
     </w:p>
     <w:p/>
@@ -47,39 +56,37 @@
         <w:t>**II. CONSIDERACIONES**</w:t>
         <w:br/>
         <w:br/>
-        <w:t>En atención a los antecedentes expuestos y a los argumentos presentados por las partes e intervinientes, esta Sala procede a analizar el conflicto negativo de competencias administrativas planteado, con el propósito de determinar la autoridad competente para resolver de fondo la solicitud de reconocimiento y pago del bono pensional en los casos objeto de estudio.</w:t>
+        <w:t>Para resolver el presente conflicto negativo de competencias administrativas, esta Sala debe determinar cuál es la autoridad competente para estudiar y resolver de fondo la solicitud de reconocimiento y pago del bono pensional correspondiente al señor Luis Alberto Manjarres Mariano, por el tiempo laborado en el Hospital Nuestra Señora de los Remedios de Riohacha (Guajira), específicamente por el período comprendido entre el 1.º de octubre de 1977 y el 30 de junio de 1978, ante la ausencia de soportes que acrediten los aportes realizados a la Caja Nacional de Previsión Social (Cajanal) durante dicho lapso.</w:t>
         <w:br/>
         <w:br/>
-        <w:t xml:space="preserve">1. **Marco normativo aplicable**  </w:t>
-        <w:br/>
-        <w:t>La resolución del presente conflicto debe fundamentarse en las disposiciones legales que regulan el pasivo pensional del sector salud, particularmente en lo establecido por la Ley 60 de 1993, el Decreto 530 de 1994, la Ley 715 de 2001 y el Decreto 586 de 2017. Dichas normas establecen los parámetros para la financiación del pasivo pensional causado hasta el 31 de diciembre de 1993, así como las obligaciones de las entidades empleadoras respecto de los periodos posteriores a dicha fecha.</w:t>
+        <w:t>1. **Marco normativo aplicable**</w:t>
         <w:br/>
         <w:br/>
-        <w:t>En este sentido, la Ley 60 de 1993 creó el Fondo del Pasivo Prestacional del Sector Salud, con el objetivo de que la Nación y las entidades territoriales colaboraran en la financiación de las cesantías y pensiones causadas hasta el 31 de diciembre de 1993. Posteriormente, la Ley 715 de 2001 suprimió dicho fondo y trasladó la responsabilidad financiera a la Nación, a través del Ministerio de Hacienda y Crédito Público, sin que ello implicara la exoneración de las obligaciones de las entidades empleadoras respecto de los periodos posteriores.</w:t>
+        <w:t>El artículo 2.2.16.3.8 del Decreto 1883 de 2016, modificado por el artículo 1.º del Decreto 790 de 2021, establece que, en ausencia de información que demuestre el pago de las obligaciones a Cajanal, se presume que el responsable del pago del bono pensional es el empleador. Este deberá reconocer y pagar el bono pensional correspondiente, salvo que aporte los soportes que acrediten el cumplimiento de las obligaciones pensionales. Asimismo, el parágrafo del citado artículo dispone que el tiempo de servicio oficial certificado como cotizado a Cajanal solo será contabilizado por la Administradora Colombiana de Pensiones (Colpensiones) si existe el soporte de pago en los archivos de la Unidad de Gestión Pensional y Parafiscales de la Protección Social (UGPP). En caso de no existir evidencia del pago, el empleador o quien haga sus veces deberá garantizar la financiación de dichos tiempos mediante el pago del bono pensional, el traslado de aportes o el cálculo actuarial por omisión, según corresponda.</w:t>
         <w:br/>
         <w:br/>
-        <w:t xml:space="preserve">2. **Responsabilidad de las entidades empleadoras**  </w:t>
-        <w:br/>
-        <w:t>De acuerdo con los pronunciamientos reiterados de la Sala de Consulta y Servicio Civil del Consejo de Estado, las Empresas Sociales del Estado (ESE) no son responsables de concurrir al pago del pasivo pensional causado hasta el 31 de diciembre de 1993, dado que no tenían vida jurídica en esa época. En consecuencia, la financiación de dicho pasivo corresponde a las entidades territoriales y/o al Gobierno Nacional, según lo dispuesto en la normativa aplicable.</w:t>
+        <w:t>2. **Análisis del caso concreto**</w:t>
         <w:br/>
         <w:br/>
-        <w:t>Sin embargo, para los periodos posteriores al 31 de diciembre de 1993, las ESE, en calidad de empleadoras, son responsables de cumplir con las obligaciones pensionales de sus trabajadores, hasta tanto se celebren los respectivos contratos de concurrencia y cruces de cuentas con el Ministerio de Hacienda y Crédito Público. Este criterio ha sido sostenido en múltiples decisiones, incluyendo las relacionadas con los conflictos administrativos de competencias en casos similares.</w:t>
+        <w:t>En el presente asunto, se encuentra acreditado que el señor Luis Alberto Manjarres Mariano laboró en el Hospital Nuestra Señora de los Remedios de Riohacha (Guajira) como empleado público entre el 1.º de octubre de 1977 y el 27 de noviembre de 1979, y que los aportes pensionales correspondientes a dicho período se realizaron a Cajanal. Sin embargo, no se cuenta con los soportes que acrediten los pagos realizados a dicha entidad por el período comprendido entre el 1.º de octubre de 1977 y el 30 de junio de 1978, lo que ha generado el error identificado como "4438" en el sistema interactivo del Ministerio de Hacienda y Crédito Público, impidiendo el reconocimiento del bono pensional.</w:t>
         <w:br/>
         <w:br/>
-        <w:t xml:space="preserve">3. **Análisis de los casos concretos**  </w:t>
-        <w:br/>
-        <w:t>En el caso de la señora Luz Marina Rincón Monroy, se observa que el tiempo laborado en la ESE Hospital El Salvador de Ubaté corresponde a un periodo posterior al 31 de diciembre de 1993. Por tanto, conforme a la normativa vigente y los pronunciamientos de la Sala de Consulta y Servicio Civil, la responsabilidad de reconocer y pagar el bono pensional solicitado recae sobre la ESE Hospital El Salvador de Ubaté, en calidad de entidad empleadora. No obstante, dicha entidad podrá gestionar el reembolso de los pagos realizados mediante los mecanismos previstos en el Decreto 586 de 2017, una vez se suscriba el contrato de concurrencia correspondiente.</w:t>
+        <w:t>De acuerdo con la información aportada al expediente, la ESE Hospital Nuestra Señora de los Remedios de Riohacha ha negado su competencia para asumir los tiempos en cuestión, argumentando que, para la época en que el señor Manjarres Mariano laboró en dicha institución, las cotizaciones eran responsabilidad del ente territorial, específicamente de la Secretaría de Salud Departamental de la Guajira, antes Servicio Seccional de Salud. Por su parte, el departamento de la Guajira ha señalado que no cuenta con los expedientes laborales del señor Manjarres Mariano, ya que estos debían reposar en el hospital donde el trabajador prestó sus servicios. Finalmente, el Ministerio de Hacienda y Crédito Público y la UGPP han manifestado que no son competentes para resolver la solicitud de reconocimiento y pago del bono pensional, en tanto no se han aportado los soportes que acrediten los pagos a Cajanal.</w:t>
         <w:br/>
         <w:br/>
-        <w:t>En el caso de la señora Flor Alba Patiño Martínez, se advierte que el periodo reclamado incluye tiempos laborados tanto antes como después del 31 de diciembre de 1993. En virtud de lo anterior, el pasivo pensional causado hasta dicha fecha debe ser financiado por el Patrimonio Autónomo de la Dirección Territorial de Salud de Caldas, en calidad de administrador de los recursos del extinto Fondo del Pasivo Prestacional del Sector Salud. Por su parte, los periodos posteriores son responsabilidad de la ESE Hospital San Bernardo de Filadelfia, en calidad de empleadora, conforme a lo dispuesto en la normativa aplicable.</w:t>
+        <w:t>3. **Determinación de la autoridad competente**</w:t>
         <w:br/>
         <w:br/>
-        <w:t xml:space="preserve">4. **Conflictos de competencias administrativas**  </w:t>
-        <w:br/>
-        <w:t>En los casos analizados, los conflictos de competencias administrativas surgen de la interpretación y aplicación de las normas que regulan el pasivo pensional del sector salud, así como de la falta de claridad en la delimitación de las responsabilidades entre las entidades involucradas. En este contexto, resulta fundamental reiterar que las ESE son responsables de los periodos posteriores al 31 de diciembre de 1993, mientras que los pasivos causados hasta dicha fecha deben ser asumidos por las entidades territoriales y/o el Gobierno Nacional, según corresponda.</w:t>
+        <w:t>Conforme a lo dispuesto en el artículo 2.2.16.3.8 del Decreto 1883 de 2016, modificado por el artículo 1.º del Decreto 790 de 2021, en ausencia de los soportes que acrediten el pago de los aportes a Cajanal, se presume que el empleador es el responsable de reconocer y pagar el bono pensional correspondiente. En este caso, se encuentra probado que el señor Manjarres Mariano laboró en el Hospital Nuestra Señora de los Remedios de Riohacha durante el período en cuestión. No obstante, dicha entidad ha alegado que no es competente para asumir los tiempos, en razón de que adquirió personería jurídica a partir del año 1994, y que, para la época de los hechos, las cotizaciones eran responsabilidad del ente territorial.</w:t>
         <w:br/>
         <w:br/>
-        <w:t>Por lo tanto, esta Sala concluye que la resolución de los conflictos planteados debe ajustarse estrictamente a los parámetros normativos y jurisprudenciales expuestos, garantizando el cumplimiento de las obligaciones pensionales en favor de los trabajadores del sector salud, sin perjuicio de los mecanismos de concurrencia y reembolso previstos en la ley.</w:t>
+        <w:t>En este contexto, y teniendo en cuenta que el artículo 2.2.16.3.8 del Decreto 1883 de 2016 establece que el empleador o quien haga sus veces será responsable de garantizar la financiación de los tiempos laborados mediante el pago del bono pensional, el traslado de aportes o el cálculo actuarial por omisión, esta Sala concluye que la autoridad competente para resolver de fondo la solicitud de reconocimiento y pago del bono pensional del señor Luis Alberto Manjarres Mariano, por el período comprendido entre el 1.º de octubre de 1977 y el 30 de junio de 1978, es el departamento de la Guajira, en su calidad de ente territorial responsable de la Secretaría de Salud Departamental, antes Servicio Seccional de Salud, que fungía como empleador del peticionario en el período objeto de análisis.</w:t>
+        <w:br/>
+        <w:br/>
+        <w:t>4. **Conclusión**</w:t>
+        <w:br/>
+        <w:br/>
+        <w:t>En mérito de lo expuesto, esta Sala concluye que el departamento de la Guajira es la autoridad administrativa competente para resolver de fondo la solicitud de reconocimiento y pago del bono pensional del señor Luis Alberto Manjarres Mariano, por el período comprendido entre el 1.º de octubre de 1977 y el 30 de junio de 1978, en los términos del artículo 2.2.16.3.8 del Decreto 1883 de 2016, modificado por el artículo 1.º del Decreto 790 de 2021. Corresponderá a dicha entidad adelantar las gestiones necesarias para garantizar el cumplimiento de las obligaciones pensionales derivadas de dicho período.</w:t>
       </w:r>
     </w:p>
     <w:p/>
@@ -93,13 +100,10 @@
     </w:p>
     <w:p>
       <w:r>
-        <w:t>**III. PROBLEMA JURÍDICO**</w:t>
+        <w:t xml:space="preserve">**III. PROBLEMA JURÍDICO**  </w:t>
         <w:br/>
         <w:br/>
-        <w:t xml:space="preserve">El problema jurídico a resolver en el presente caso consiste en determinar cuál es la autoridad administrativa competente para asumir el reconocimiento y pago del bono pensional solicitado por la señora Luz Marina Rincón Monroy, derivado del tiempo laborado en la E.S.E. Hospital El Salvador de Ubaté, considerando las disposiciones normativas aplicables, los pronunciamientos jurisprudenciales y las posiciones asumidas por las entidades involucradas, en particular, la E.S.E. Hospital El Salvador de Ubaté, el Departamento de Cundinamarca, la Unidad Administrativa Especial de Pensiones de Cundinamarca y el Ministerio de Hacienda y Crédito Público. </w:t>
-        <w:br/>
-        <w:br/>
-        <w:t>En este contexto, se debe analizar si la responsabilidad recae sobre la entidad empleadora, en su calidad de E.S.E., o si corresponde al Departamento de Cundinamarca y/o al Gobierno Nacional, teniendo en cuenta la naturaleza jurídica de las E.S.E., la existencia de contratos de concurrencia y las obligaciones derivadas del pasivo prestacional del sector salud causado hasta el 31 de diciembre de 1993.</w:t>
+        <w:t>El problema jurídico que se plantea en el presente asunto consiste en determinar cuál es la autoridad administrativa competente para estudiar y resolver de fondo la solicitud de reconocimiento y pago del bono pensional correspondiente al tiempo laborado por el señor Luis Alberto Manjarres Mariano en el Hospital Nuestra Señora de los Remedios de Riohacha (Guajira), específicamente por el período comprendido entre el 1.º de octubre de 1977 y el 30 de junio de 1978, ante la ausencia de soportes que acrediten los aportes realizados a la Caja Nacional de Previsión Social (Cajanal) durante dicho lapso, conforme a lo dispuesto en el artículo 2.2.16.3.8 del Decreto 1883 de 2016, modificado por el artículo 1.º del Decreto 790 de 2021.</w:t>
       </w:r>
     </w:p>
     <w:p/>
@@ -116,22 +120,19 @@
         <w:t>**IV. DECISIÓN**</w:t>
         <w:br/>
         <w:br/>
-        <w:t>Con fundamento en los antecedentes expuestos y en la normativa aplicable, esta Sala procede a resolver el conflicto negativo de competencias administrativas planteado, en relación con la solicitud de reconocimiento y pago del bono pensional de la señora Luz Marina Rincón Monroy, por el tiempo laborado en la E.S.E. Hospital El Salvador de Ubaté.</w:t>
+        <w:t xml:space="preserve">En mérito de lo expuesto, la Sala de Consulta y Servicio Civil del Consejo de Estado, administrando justicia en nombre de la República y por autoridad de la ley,  </w:t>
         <w:br/>
         <w:br/>
-        <w:t>En primer lugar, se reitera que, conforme a la jurisprudencia de la Sala de Consulta y Servicio Civil del Consejo de Estado, las Empresas Sociales del Estado (ESE) no son responsables de concurrir al pago del pasivo prestacional del sector salud causado hasta el 31 de diciembre de 1993, dado que no tenían vida jurídica en esa época y, por ende, no realizaron los descuentos correspondientes ni administraron los recursos destinados a tales prestaciones. En consecuencia, la responsabilidad por dicho pasivo recae en los Departamentos y/o la Nación, quienes eran los encargados de su administración y financiación en ese periodo.</w:t>
+        <w:t xml:space="preserve">**RESUELVE:**  </w:t>
         <w:br/>
         <w:br/>
-        <w:t>En el caso concreto, se evidencia que la señora Luz Marina Rincón Monroy no se encuentra registrada en los formularios del Cálculo Actuarial Ministerio de Salud (CAMISA) enviados por la E.S.E. Hospital El Salvador de Ubaté al Ministerio de Hacienda y Crédito Público, lo que imposibilita la financiación del pasivo pensional en calidad de concurrencia para la presente vigencia. No obstante, el Ministerio de Hacienda ha señalado que la E.S.E. debe diligenciar la información correspondiente y reportar los pagos realizados por concepto de expedición del bono, los cuales serán reembolsados una vez se suscriba el respectivo contrato de concurrencia.</w:t>
+        <w:t xml:space="preserve">**PRIMERO:** Declarar competente al departamento de La Guajira, a través de su Secretaría de Salud Departamental, para resolver de fondo la solicitud de reconocimiento y pago del bono pensional a favor del señor Luis Alberto Manjarres Mariano, por el periodo comprendido entre el 1.º de octubre de 1977 y el 30 de junio de 1978, tiempo durante el cual laboró en el Hospital Nuestra Señora de los Remedios de Riohacha (Guajira), ante la ausencia de soportes de pago a la Caja Nacional de Previsión Social (Cajanal) por dicho periodo, de conformidad con lo dispuesto en el artículo 2.2.16.3.8 del Decreto 1883 de 2016, modificado por el artículo 1.º del Decreto 790 de 2021, en los términos señalados en la parte considerativa de esta decisión.  </w:t>
         <w:br/>
         <w:br/>
-        <w:t>Por otra parte, la Secretaría de Salud del Departamento de Cundinamarca ha manifestado que la señora Luz Marina Rincón Monroy no es beneficiaria de los recursos del extinto Fondo del Pasivo Prestacional del Sector Salud, y ha atribuido la responsabilidad del pasivo prestacional al Hospital El Salvador de Ubaté, en calidad de entidad empleadora.</w:t>
+        <w:t xml:space="preserve">**SEGUNDO:** Remitir el expediente del conflicto a la Secretaría de Salud Departamental de La Guajira para los fines dispuestos en el numeral anterior.  </w:t>
         <w:br/>
         <w:br/>
-        <w:t>En virtud de lo anterior, y teniendo en cuenta que el pasivo prestacional por el tiempo laborado en la E.S.E. Hospital El Salvador de Ubaté corresponde a periodos posteriores al 31 de diciembre de 1993, esta Sala concluye que la responsabilidad de reconocer y pagar el bono pensional solicitado por la señora Luz Marina Rincón Monroy recae en la E.S.E. Hospital El Salvador de Ubaté, en calidad de empleadora, conforme a lo dispuesto en el Decreto 586 de 2017 y la normativa aplicable. No obstante, dicha entidad podrá gestionar el reembolso de los pagos realizados ante el Ministerio de Hacienda y Crédito Público, una vez se cumplan los requisitos establecidos para la suscripción del contrato de concurrencia.</w:t>
-        <w:br/>
-        <w:br/>
-        <w:t xml:space="preserve">En consecuencia, se declara que la autoridad administrativa competente para resolver de fondo la solicitud de reconocimiento y pago del bono pensional de la señora Luz Marina Rincón Monroy es la E.S.E. Hospital El Salvador de Ubaté. </w:t>
+        <w:t xml:space="preserve">**TERCERO:** Exhortar al departamento de La Guajira para que, en atención a la especial protección constitucional de las personas adultas mayores, adelante de manera prioritaria las gestiones necesarias para dar una pronta respuesta a la solicitud presentada por la AFP Colfondos, en representación del señor Luis Alberto Manjarres Mariano.  </w:t>
         <w:br/>
         <w:br/>
         <w:t>Notifíquese y cúmplase.</w:t>

</xml_diff>

<commit_message>
Se añade middelware para proceso de autenticacion
</commit_message>
<xml_diff>
--- a/backend/output/providencia_generada.docx
+++ b/backend/output/providencia_generada.docx
@@ -21,25 +21,25 @@
         <w:t xml:space="preserve">2. Según la certificación electrónica de tiempos laborados (CETIL) núm. 202303892115009000990008, expedida el 23 de marzo de 2023, el señor Manjarres Mariano prestó sus servicios como empleado público en el Hospital Nuestra Señora de los Remedios de Riohacha (Guajira) entre el 1.º de octubre de 1977 y el 27 de noviembre de 1979, realizando aportes pensionales a la Caja Nacional de Previsión Social (Cajanal). En dicha certificación, se señala a la Nación como entidad responsable del pago.  </w:t>
         <w:br/>
         <w:br/>
-        <w:t xml:space="preserve">3. El 8 de noviembre de 2023, la AFP Colfondos, mediante la plataforma CETIL, solicitó al Hospital Nuestra Señora de los Remedios de Riohacha la corrección de la certificación para que dicha entidad asumiera los tiempos del señor Manjarres Mariano, argumentando que, según información de la Dirección General de Regulación Económica de la Seguridad Social (DGRESS), el peticionario no era beneficiario del contrato de concurrencia. En caso de desacuerdo, se solicitó allegar los soportes de pago a Cajanal.  </w:t>
+        <w:t xml:space="preserve">3. El 8 de noviembre de 2023, la AFP Colfondos, mediante la plataforma CETIL, solicitó al Hospital Nuestra Señora de los Remedios de Riohacha la corrección de la certificación para que dicha entidad asumiera los tiempos del señor Manjarres Mariano, argumentando que, según información de la Dirección General de Regulación Económica de la Seguridad Social (DGRESS), el afiliado no era beneficiario del contrato de concurrencia. En caso de desacuerdo, se solicitó allegar los soportes de pago a Cajanal.  </w:t>
         <w:br/>
         <w:br/>
-        <w:t xml:space="preserve">4. El 15 de marzo de 2024, el Hospital Nuestra Señora de los Remedios de Riohacha respondió a través de la plataforma CETIL, indicando que no asumía los tiempos del señor Manjarres Mariano, pues los pagos correspondientes a la época en que este laboró eran responsabilidad de la Secretaría de Salud Departamental de la Guajira. Asimismo, solicitó que se enviara un correo para sustentar dicha afirmación.  </w:t>
+        <w:t xml:space="preserve">4. El 15 de marzo de 2024, el Hospital Nuestra Señora de los Remedios de Riohacha respondió a través de la plataforma CETIL, indicando que no asumía los tiempos del señor Manjarres Mariano, pues los pagos correspondientes al periodo en cuestión eran responsabilidad de la Secretaría de Salud Departamental de la Guajira. Asimismo, solicitó que se enviara un correo para sustentar dicha afirmación.  </w:t>
         <w:br/>
         <w:br/>
         <w:t xml:space="preserve">5. Según el reporte de la Oficina de Bonos Pensionales del Ministerio de Hacienda y Crédito Público, fechado el 4 de julio de 2024, al procesar las liquidaciones provisionales en el aplicativo correspondiente, se generó el error 4438, el cual indica que la entidad no está asumida por la Nación o existen periodos no asumidos por esta. En consecuencia, se requiere que la AFP envíe los soportes respectivos para verificar los aportes realizados a Cajanal y determinar si la entidad puede ser asumida por la Nación.  </w:t>
         <w:br/>
         <w:br/>
-        <w:t xml:space="preserve">6. El departamento de la Guajira manifestó que, tras analizar el caso del señor Manjarres Mariano, no se encontraron los soportes de pago de los aportes a Cajanal correspondientes al periodo comprendido entre el 1.º de octubre de 1977 y el 27 de noviembre de 1979. Argumentó que el expediente laboral no reposa en los archivos de la Secretaría de Salud Departamental, ya que, para la época, el Servicio Seccional de Salud – Gobernación de la Guajira únicamente realizaba la posesión de los funcionarios designados para los hospitales del departamento. Por lo tanto, señaló que la ESE Hospital Nuestra Señora de los Remedios de Riohacha es la entidad competente para remitir la documentación solicitada.  </w:t>
+        <w:t xml:space="preserve">6. El departamento de la Guajira manifestó que, tras analizar el caso del señor Manjarres Mariano, no se encontraron los soportes de pago de los aportes a Cajanal correspondientes al periodo comprendido entre el 1.º de octubre de 1977 y el 27 de noviembre de 1979. Indicó que el expediente laboral no reposa en los archivos de la Secretaría de Salud Departamental, pues el señor Manjarres Mariano habría sido posesionado por el entonces Servicio Seccional de Salud – Gobernación de la Guajira, encargado únicamente de realizar las posesiones de los funcionarios asignados a los hospitales del departamento.  </w:t>
         <w:br/>
         <w:br/>
-        <w:t xml:space="preserve">7. El Hospital Nuestra Señora de los Remedios de Riohacha, mediante escrito del 29 de mayo de 2025, negó competencia para aportar las planillas de pago de seguridad social integral del señor Manjarres Mariano, argumentando que, en la época en que este laboró, las cotizaciones eran efectuadas por DESALUD departamental, hoy Secretaría de Salud del departamento de la Guajira. Indicó que la ESE adquirió personería jurídica a partir de 1994, mediante Ordenanza 018 de 1994, complementada por la Ordenanza 051 de 1995. Además, señaló que la responsabilidad de certificar si Cajanal recibió las cotizaciones corresponde a la Nación, a través de la Unidad de Gestión Pensional y Parafiscales (UGPP).  </w:t>
+        <w:t xml:space="preserve">7. El Hospital Nuestra Señora de los Remedios de Riohacha, mediante escrito del 29 de mayo de 2025, negó competencia para aportar las planillas de pago de seguridad social integral del señor Manjarres Mariano, argumentando que, para la época en que este laboró, las cotizaciones eran efectuadas por DESALUD departamental, hoy Secretaría de Salud del departamento de la Guajira. Además, señaló que la ESE adquirió personería jurídica en 1994, mediante la Ordenanza 018 de 1994, complementada por la Ordenanza 051 de 1995.  </w:t>
         <w:br/>
         <w:br/>
-        <w:t xml:space="preserve">8. El Ministerio de Hacienda y Crédito Público, mediante documento del 3 de junio de 2025, sostuvo que no es la autoridad administrativa competente para resolver la solicitud de reconocimiento del bono pensional del señor Manjarres Mariano. Señaló que este tiene derecho a un bono pensional tipo A modalidad 2, por haberse trasladado al régimen de ahorro individual con posterioridad a la entrada en vigencia de la Ley 100 de 1993 y contar con más de 150 semanas de cotización al ISS o a cajas públicas. Según la liquidación provisional del bono pensional, el departamento del Atlántico concurriría como emisor, mientras que la Nación asumiría los tiempos laborados en la ESE Hospital Nuestra Señora de los Remedios de Riohacha entre el 1.º de julio de 1978 y el 27 de noviembre de 1979, con cotizaciones a Cajanal debidamente soportadas.  </w:t>
+        <w:t xml:space="preserve">8. El Ministerio de Hacienda y Crédito Público, mediante documento del 3 de junio de 2025, sostuvo que no es la autoridad administrativa competente para resolver la solicitud de reconocimiento del bono pensional del señor Manjarres Mariano. Indicó que este tiene derecho a un bono pensional tipo A modalidad 2, por haberse trasladado al régimen de ahorro individual con posterioridad a la entrada en vigencia de la Ley 100 de 1993 y contar con más de 150 semanas de cotización al ISS o a cajas públicas.  </w:t>
         <w:br/>
         <w:br/>
-        <w:t>9. En el presente caso, el periodo sobre el cual no se cuenta con soportes que acrediten los aportes a Cajanal corresponde al comprendido entre el 1.º de octubre de 1977 y el 30 de junio de 1978, lo que genera el error 4438 en el sistema interactivo del Ministerio de Hacienda y Crédito Público. Por lo tanto, el problema jurídico radica en determinar la autoridad competente para resolver la solicitud de reconocimiento y pago del bono pensional por dicho periodo, conforme al artículo 2.2.16.3.8 del Decreto 1883 de 2016, modificado por el artículo 1.º del Decreto 790 de 2021.</w:t>
+        <w:t>9. En el marco del conflicto negativo de competencias administrativas, se evidencia que el periodo sobre el cual no se cuenta con soportes que acrediten los aportes realizados a Cajanal corresponde al comprendido entre el 1.º de octubre de 1977 y el 30 de junio de 1978, siendo este el objeto de la controversia.</w:t>
       </w:r>
     </w:p>
     <w:p/>
@@ -56,37 +56,33 @@
         <w:t>**II. CONSIDERACIONES**</w:t>
         <w:br/>
         <w:br/>
-        <w:t>Para resolver el presente conflicto negativo de competencias administrativas, esta Sala debe determinar cuál es la autoridad competente para estudiar y resolver de fondo la solicitud de reconocimiento y pago del bono pensional correspondiente al señor Luis Alberto Manjarres Mariano, por el tiempo laborado en el Hospital Nuestra Señora de los Remedios de Riohacha (Guajira), específicamente por el período comprendido entre el 1.º de octubre de 1977 y el 30 de junio de 1978, ante la ausencia de soportes que acrediten los aportes realizados a la Caja Nacional de Previsión Social (Cajanal) durante dicho lapso.</w:t>
+        <w:t>Para resolver el conflicto negativo de competencias administrativas planteado, esta Sala debe determinar cuál es la autoridad competente para estudiar y decidir de fondo la solicitud de reconocimiento y pago del bono pensional del señor Luis Alberto Manjarres Mariano, correspondiente al período comprendido entre el 1.º de octubre de 1977 y el 30 de junio de 1978, tiempo durante el cual laboró en el Hospital Nuestra Señora de los Remedios de Riohacha (Guajira), ante la ausencia de soportes que acrediten los aportes realizados a la Caja Nacional de Previsión Social (Cajanal).</w:t>
         <w:br/>
         <w:br/>
-        <w:t>1. **Marco normativo aplicable**</w:t>
+        <w:t xml:space="preserve">1. **Marco normativo aplicable**  </w:t>
+        <w:br/>
+        <w:t>El artículo 2.2.16.3.8 del Decreto 1883 de 2016, modificado por el artículo 1.º del Decreto 790 de 2021, establece que, en ausencia de información que demuestre el pago de las obligaciones a Cajanal, se presume que el responsable del pago es el empleador, quien tendrá la obligación de reconocer y pagar el bono pensional correspondiente. Asimismo, dicho artículo dispone que, para efectos del reconocimiento de prestaciones, el tiempo de servicio oficial certificado por el empleador solo será contabilizado por la Administradora Colombiana de Pensiones (Colpensiones) si obra el correspondiente soporte de pago en los archivos de la Unidad de Gestión Pensional y Parafiscales de la Protección Social (UGPP). En caso de no existir evidencia del pago, el empleador o quien haga sus veces deberá garantizar la financiación de estos tiempos mediante el pago del bono pensional, el traslado de aportes o el cálculo actuarial por omisión, según corresponda.</w:t>
         <w:br/>
         <w:br/>
-        <w:t>El artículo 2.2.16.3.8 del Decreto 1883 de 2016, modificado por el artículo 1.º del Decreto 790 de 2021, establece que, en ausencia de información que demuestre el pago de las obligaciones a Cajanal, se presume que el responsable del pago del bono pensional es el empleador. Este deberá reconocer y pagar el bono pensional correspondiente, salvo que aporte los soportes que acrediten el cumplimiento de las obligaciones pensionales. Asimismo, el parágrafo del citado artículo dispone que el tiempo de servicio oficial certificado como cotizado a Cajanal solo será contabilizado por la Administradora Colombiana de Pensiones (Colpensiones) si existe el soporte de pago en los archivos de la Unidad de Gestión Pensional y Parafiscales de la Protección Social (UGPP). En caso de no existir evidencia del pago, el empleador o quien haga sus veces deberá garantizar la financiación de dichos tiempos mediante el pago del bono pensional, el traslado de aportes o el cálculo actuarial por omisión, según corresponda.</w:t>
+        <w:t xml:space="preserve">2. **Análisis del caso concreto**  </w:t>
+        <w:br/>
+        <w:t>De los documentos que obran en el expediente, se desprende que el señor Luis Alberto Manjarres Mariano laboró en el Hospital Nuestra Señora de los Remedios de Riohacha (Guajira) entre el 1.º de octubre de 1977 y el 27 de noviembre de 1979. Sin embargo, el período comprendido entre el 1.º de octubre de 1977 y el 30 de junio de 1978 carece de soportes que acrediten los aportes realizados a Cajanal, lo que ha generado el error identificado como "4438" en el sistema interactivo del Ministerio de Hacienda y Crédito Público, impidiendo el reconocimiento del bono pensional.</w:t>
         <w:br/>
         <w:br/>
-        <w:t>2. **Análisis del caso concreto**</w:t>
+        <w:t>La ESE Hospital Nuestra Señora de los Remedios de Riohacha ha manifestado que no es competente para asumir los tiempos en cuestión, argumentando que, para la época en que el señor Manjarres Mariano laboró, las cotizaciones eran responsabilidad del ente territorial, específicamente de la Secretaría de Salud Departamental de la Guajira, antes Servicio Seccional de Salud. Por su parte, la Secretaría de Salud Departamental de la Guajira ha señalado que no conserva los expedientes laborales de los funcionarios asignados al Servicio Seccional de Salud, y que la responsabilidad de remitir la documentación solicitada recae en la ESE Hospital Nuestra Señora de los Remedios de Riohacha.</w:t>
         <w:br/>
         <w:br/>
-        <w:t>En el presente asunto, se encuentra acreditado que el señor Luis Alberto Manjarres Mariano laboró en el Hospital Nuestra Señora de los Remedios de Riohacha (Guajira) como empleado público entre el 1.º de octubre de 1977 y el 27 de noviembre de 1979, y que los aportes pensionales correspondientes a dicho período se realizaron a Cajanal. Sin embargo, no se cuenta con los soportes que acrediten los pagos realizados a dicha entidad por el período comprendido entre el 1.º de octubre de 1977 y el 30 de junio de 1978, lo que ha generado el error identificado como "4438" en el sistema interactivo del Ministerio de Hacienda y Crédito Público, impidiendo el reconocimiento del bono pensional.</w:t>
+        <w:t>En este contexto, el artículo 2.2.16.3.8 del Decreto 1883 de 2016, modificado por el Decreto 790 de 2021, resulta determinante, pues establece que, en ausencia de los soportes de pago a Cajanal, se presume que el empleador es el responsable del pago del bono pensional. En el presente caso, el empleador del señor Manjarres Mariano durante el período en cuestión era el Hospital Nuestra Señora de los Remedios de Riohacha, que, aunque adquirió personería jurídica en 1994, debe asumir las obligaciones derivadas de los tiempos laborados por el peticionario, en virtud de la normativa aplicable.</w:t>
         <w:br/>
         <w:br/>
-        <w:t>De acuerdo con la información aportada al expediente, la ESE Hospital Nuestra Señora de los Remedios de Riohacha ha negado su competencia para asumir los tiempos en cuestión, argumentando que, para la época en que el señor Manjarres Mariano laboró en dicha institución, las cotizaciones eran responsabilidad del ente territorial, específicamente de la Secretaría de Salud Departamental de la Guajira, antes Servicio Seccional de Salud. Por su parte, el departamento de la Guajira ha señalado que no cuenta con los expedientes laborales del señor Manjarres Mariano, ya que estos debían reposar en el hospital donde el trabajador prestó sus servicios. Finalmente, el Ministerio de Hacienda y Crédito Público y la UGPP han manifestado que no son competentes para resolver la solicitud de reconocimiento y pago del bono pensional, en tanto no se han aportado los soportes que acrediten los pagos a Cajanal.</w:t>
+        <w:t xml:space="preserve">3. **Determinación de la autoridad competente**  </w:t>
+        <w:br/>
+        <w:t>Con base en lo anterior, y considerando que el artículo 2.2.16.3.8 del Decreto 1883 de 2016 establece que el empleador es el responsable de garantizar la financiación de los tiempos laborados mediante el pago del bono pensional, el traslado de aportes o el cálculo actuarial por omisión, esta Sala concluye que la ESE Hospital Nuestra Señora de los Remedios de Riohacha es la autoridad competente para resolver de fondo la solicitud de reconocimiento y pago del bono pensional del señor Luis Alberto Manjarres Mariano, correspondiente al período comprendido entre el 1.º de octubre de 1977 y el 30 de junio de 1978.</w:t>
         <w:br/>
         <w:br/>
-        <w:t>3. **Determinación de la autoridad competente**</w:t>
+        <w:t xml:space="preserve">4. **Exhorto a las autoridades involucradas**  </w:t>
         <w:br/>
-        <w:br/>
-        <w:t>Conforme a lo dispuesto en el artículo 2.2.16.3.8 del Decreto 1883 de 2016, modificado por el artículo 1.º del Decreto 790 de 2021, en ausencia de los soportes que acrediten el pago de los aportes a Cajanal, se presume que el empleador es el responsable de reconocer y pagar el bono pensional correspondiente. En este caso, se encuentra probado que el señor Manjarres Mariano laboró en el Hospital Nuestra Señora de los Remedios de Riohacha durante el período en cuestión. No obstante, dicha entidad ha alegado que no es competente para asumir los tiempos, en razón de que adquirió personería jurídica a partir del año 1994, y que, para la época de los hechos, las cotizaciones eran responsabilidad del ente territorial.</w:t>
-        <w:br/>
-        <w:br/>
-        <w:t>En este contexto, y teniendo en cuenta que el artículo 2.2.16.3.8 del Decreto 1883 de 2016 establece que el empleador o quien haga sus veces será responsable de garantizar la financiación de los tiempos laborados mediante el pago del bono pensional, el traslado de aportes o el cálculo actuarial por omisión, esta Sala concluye que la autoridad competente para resolver de fondo la solicitud de reconocimiento y pago del bono pensional del señor Luis Alberto Manjarres Mariano, por el período comprendido entre el 1.º de octubre de 1977 y el 30 de junio de 1978, es el departamento de la Guajira, en su calidad de ente territorial responsable de la Secretaría de Salud Departamental, antes Servicio Seccional de Salud, que fungía como empleador del peticionario en el período objeto de análisis.</w:t>
-        <w:br/>
-        <w:br/>
-        <w:t>4. **Conclusión**</w:t>
-        <w:br/>
-        <w:br/>
-        <w:t>En mérito de lo expuesto, esta Sala concluye que el departamento de la Guajira es la autoridad administrativa competente para resolver de fondo la solicitud de reconocimiento y pago del bono pensional del señor Luis Alberto Manjarres Mariano, por el período comprendido entre el 1.º de octubre de 1977 y el 30 de junio de 1978, en los términos del artículo 2.2.16.3.8 del Decreto 1883 de 2016, modificado por el artículo 1.º del Decreto 790 de 2021. Corresponderá a dicha entidad adelantar las gestiones necesarias para garantizar el cumplimiento de las obligaciones pensionales derivadas de dicho período.</w:t>
+        <w:t>Finalmente, esta Sala considera pertinente exhortar a la ESE Hospital Nuestra Señora de los Remedios de Riohacha para que, en cumplimiento de su obligación legal, adelante de manera prioritaria las gestiones necesarias para garantizar el reconocimiento y pago del bono pensional del señor Luis Alberto Manjarres Mariano, en atención a su condición de adulto mayor y a la especial protección constitucional que le asiste. Asimismo, se insta a las demás entidades involucradas a colaborar en la reconstrucción de la historia laboral del peticionario, con el fin de garantizar el acceso efectivo a sus derechos pensionales.</w:t>
       </w:r>
     </w:p>
     <w:p/>
@@ -103,7 +99,7 @@
         <w:t xml:space="preserve">**III. PROBLEMA JURÍDICO**  </w:t>
         <w:br/>
         <w:br/>
-        <w:t>El problema jurídico que se plantea en el presente asunto consiste en determinar cuál es la autoridad administrativa competente para estudiar y resolver de fondo la solicitud de reconocimiento y pago del bono pensional correspondiente al tiempo laborado por el señor Luis Alberto Manjarres Mariano en el Hospital Nuestra Señora de los Remedios de Riohacha (Guajira), específicamente por el período comprendido entre el 1.º de octubre de 1977 y el 30 de junio de 1978, ante la ausencia de soportes que acrediten los aportes realizados a la Caja Nacional de Previsión Social (Cajanal) durante dicho lapso, conforme a lo dispuesto en el artículo 2.2.16.3.8 del Decreto 1883 de 2016, modificado por el artículo 1.º del Decreto 790 de 2021.</w:t>
+        <w:t>El problema jurídico que se plantea en el presente asunto consiste en determinar cuál es la autoridad administrativa competente para estudiar y resolver de fondo la solicitud de reconocimiento y pago del bono pensional correspondiente al señor Luis Alberto Manjarres Mariano, por el tiempo laborado en el Hospital Nuestra Señora de los Remedios de Riohacha (Guajira), específicamente por el período comprendido entre el 1.º de octubre de 1977 y el 30 de junio de 1978, ante la ausencia de soportes que acrediten los aportes realizados a la Caja Nacional de Previsión Social (Cajanal) durante dicho lapso, conforme a lo dispuesto en el artículo 2.2.16.3.8 del Decreto 1883 de 2016, modificado por el artículo 1.º del Decreto 790 de 2021.</w:t>
       </w:r>
     </w:p>
     <w:p/>
@@ -126,13 +122,13 @@
         <w:t xml:space="preserve">**RESUELVE:**  </w:t>
         <w:br/>
         <w:br/>
-        <w:t xml:space="preserve">**PRIMERO:** Declarar competente al departamento de La Guajira, a través de su Secretaría de Salud Departamental, para resolver de fondo la solicitud de reconocimiento y pago del bono pensional a favor del señor Luis Alberto Manjarres Mariano, por el periodo comprendido entre el 1.º de octubre de 1977 y el 30 de junio de 1978, tiempo durante el cual laboró en el Hospital Nuestra Señora de los Remedios de Riohacha (Guajira), ante la ausencia de soportes de pago a la Caja Nacional de Previsión Social (Cajanal) por dicho periodo, de conformidad con lo dispuesto en el artículo 2.2.16.3.8 del Decreto 1883 de 2016, modificado por el artículo 1.º del Decreto 790 de 2021, en los términos señalados en la parte considerativa de esta decisión.  </w:t>
+        <w:t xml:space="preserve">**PRIMERO:** Declarar competente al departamento de La Guajira, a través de su Secretaría de Salud Departamental, para resolver de fondo la solicitud de reconocimiento y pago del bono pensional a favor del señor Luis Alberto Manjarres Mariano, por el periodo comprendido entre el 1.º de octubre de 1977 y el 30 de junio de 1978, tiempo durante el cual laboró en el Hospital Nuestra Señora de los Remedios de Riohacha, ante la ausencia de soportes de pago a la Caja Nacional de Previsión Social (Cajanal) por dicho periodo, de conformidad con lo dispuesto en el artículo 2.2.16.3.8 del Decreto 1883 de 2016, modificado por el artículo 1.º del Decreto 790 de 2021, en los términos señalados en la parte considerativa de esta decisión.  </w:t>
         <w:br/>
         <w:br/>
-        <w:t xml:space="preserve">**SEGUNDO:** Remitir el expediente del conflicto a la Secretaría de Salud Departamental de La Guajira para los fines dispuestos en el numeral anterior.  </w:t>
+        <w:t xml:space="preserve">**SEGUNDO:** Remitir el expediente del conflicto al departamento de La Guajira para los fines dispuestos en el numeral anterior.  </w:t>
         <w:br/>
         <w:br/>
-        <w:t xml:space="preserve">**TERCERO:** Exhortar al departamento de La Guajira para que, en atención a la especial protección constitucional de las personas adultas mayores, adelante de manera prioritaria las gestiones necesarias para dar una pronta respuesta a la solicitud presentada por la AFP Colfondos, en representación del señor Luis Alberto Manjarres Mariano.  </w:t>
+        <w:t xml:space="preserve">**TERCERO:** Exhortar al departamento de La Guajira para que, en atención a la especial protección constitucional de las personas adultas mayores, adelante de manera prioritaria las gestiones necesarias para dar una pronta respuesta a la solicitud presentada por la AFP Colfondos, en representación de su afiliado, el señor Luis Alberto Manjarres Mariano.  </w:t>
         <w:br/>
         <w:br/>
         <w:t>Notifíquese y cúmplase.</w:t>

</xml_diff>

<commit_message>
feat(frontend): consumir endpoint de upload y json.
</commit_message>
<xml_diff>
--- a/backend/output/providencia_generada.docx
+++ b/backend/output/providencia_generada.docx
@@ -12,34 +12,19 @@
     </w:p>
     <w:p>
       <w:r>
-        <w:t>I. ANTECEDENTES</w:t>
+        <w:t xml:space="preserve">**I. ANTECEDENTES**  </w:t>
         <w:br/>
         <w:br/>
-        <w:t>1. El señor Luis Alberto Manjarres Mariano, afiliado a la Administradora de Fondos de Pensiones Colfondos S.A., se encuentra a la espera de la definición de su bono pensional, el cual constituye una de las fuentes de financiación de su pensión. Para tal efecto, la administradora ha adelantado gestiones orientadas a la reconstrucción de su historia laboral, conforme a lo dispuesto en el artículo 20 del Decreto 656 de 1994.</w:t>
+        <w:t xml:space="preserve">El presente conflicto de competencias tiene origen en la solicitud elevada por Colpensiones respecto al pago por devolución de aportes relacionados con la pensión reconocida al señor Carlos Alberto Victoria Carvajal. Según la documentación obrante en el expediente, el mencionado ciudadano estuvo vinculado como director del Centro Hospital de Obando-V, ubicado en el departamento del Valle del Cauca, durante el período comprendido entre el 12 de marzo de 1979 y el 11 de marzo de 1980.  </w:t>
         <w:br/>
         <w:br/>
-        <w:t>2. Según la Certificación Electrónica de Tiempos Laborados (CETIL) No. 202303892115009000990008, expedida el 23 de marzo de 2023, el señor Manjarres Mariano laboró como empleado público en el Hospital Nuestra Señora de los Remedios de Riohacha (Guajira) entre el 1.º de octubre de 1977 y el 27 de noviembre de 1979, efectuándose los aportes pensionales a la Caja Nacional de Previsión Social (Cajanal). En dicha certificación, se señala a la Nación como entidad responsable del pago.</w:t>
+        <w:t xml:space="preserve">En dicho lapso, el Centro Hospital de Obando-V no contaba con personería jurídica, lo que implica que no tenía capacidad legal para adquirir derechos ni contraer obligaciones. Conforme al Decreto 056 de 1975, que creó el Sistema Nacional de Salud, la dirección del sistema a nivel seccional estaba a cargo de los Servicios Seccionales de Salud, los cuales operaban en las capitales de los departamentos. En este contexto, el Centro Hospital de Obando-V se encontraba integrado al Servicio Seccional de Salud del Valle del Cauca, administrado y dirigido por el Departamento.  </w:t>
         <w:br/>
         <w:br/>
-        <w:t>3. El 8 de noviembre de 2023, Colfondos S.A. remitió una solicitud a través de la plataforma CETIL al Hospital Nuestra Señora de los Remedios de Riohacha, requiriendo la corrección de la certificación para que dicha entidad asumiera los tiempos laborales del señor Manjarres Mariano. En caso de desacuerdo, se solicitó el envío de los soportes de pago a Cajanal.</w:t>
+        <w:t xml:space="preserve">Por lo anterior, se concluye que el hospital, al ser una dependencia del Servicio Seccional de Salud del Valle del Cauca, no podía ser considerado responsable de las obligaciones establecidas en el artículo 242 de la Ley 100 de 1993. En consecuencia, la responsabilidad de presupuestar y pagar pensiones recaía sobre la entidad territorial, encargada de los servicios de salud en la época mencionada.  </w:t>
         <w:br/>
         <w:br/>
-        <w:t>4. El 15 de marzo de 2024, el Hospital Nuestra Señora de los Remedios de Riohacha respondió mediante la misma plataforma, indicando que no asumía los tiempos laborales del señor Manjarres Mariano, argumentando que, para la época en que este laboró, la responsabilidad de los pagos recaía en la Secretaría de Salud Departamental de la Guajira. Asimismo, solicitó que se remitiera un correo para sustentar lo anterior.</w:t>
-        <w:br/>
-        <w:br/>
-        <w:t>5. Según el reporte de la Oficina de Bonos Pensionales del Ministerio de Hacienda y Crédito Público, fechado el 4 de julio de 2024, al procesar las liquidaciones provisionales en el sistema interactivo, se generó el error 4438, el cual indica que la entidad no está asumida por la Nación o existen períodos no asumidos por esta. Colfondos S.A. manifestó que, debido a la ausencia de las planillas de pago de aportes a Cajanal, no ha sido posible solicitar el reconocimiento del cupón del bono pensional, ya que el sistema se encuentra bloqueado hasta tanto no se alleguen dichos soportes.</w:t>
-        <w:br/>
-        <w:br/>
-        <w:t>6. En comunicaciones posteriores, la Secretaría de Salud Departamental de la Guajira señaló que no reposan en sus archivos los soportes de pago de los aportes a Cajanal correspondientes al período en que el señor Manjarres Mariano laboró en el Hospital Nuestra Señora de los Remedios de Riohacha. Indicó que, para la época, la responsabilidad de las posesiones y asignaciones recaía en el Servicio Seccional de Salud – Gobernación de la Guajira, y que la documentación solicitada debía ser remitida por el hospital.</w:t>
-        <w:br/>
-        <w:br/>
-        <w:t>7. Por su parte, el Hospital Nuestra Señora de los Remedios de Riohacha argumentó que no es competente para aportar las planillas de pago de seguridad social integral del señor Manjarres Mariano, dado que adquirió personería jurídica a partir de 1994, mediante la Ordenanza 018 de 1994, complementada por la Ordenanza 051 de 1995. Asimismo, señaló que la responsabilidad de emitir certificaciones sobre los aportes realizados a Cajanal recae en la Nación, a través de la Unidad de Gestión Pensional y Parafiscales (UGPP).</w:t>
-        <w:br/>
-        <w:br/>
-        <w:t>8. Finalmente, el Ministerio de Hacienda y Crédito Público, mediante documento del 3 de junio de 2025, indicó que no es la autoridad administrativa competente para resolver la solicitud de reconocimiento del bono pensional del señor Manjarres Mariano. No obstante, precisó que, según la liquidación provisional del bono pensional generada por su sistema interactivo, la Nación figura como contribuyente por los tiempos laborados en el Hospital Nuestra Señora de los Remedios de Riohacha entre el 1.º de julio de 1978 y el 27 de noviembre de 1979, con cotizaciones a Cajanal debidamente soportadas. Sin embargo, el período comprendido entre el 1.º de octubre de 1977 y el 30 de junio de 1978 carece de soportes que acrediten los pagos realizados a Cajanal, lo que ha generado el error 4438 en el sistema.</w:t>
-        <w:br/>
-        <w:br/>
-        <w:t>En virtud de lo anterior, se plantea un conflicto negativo de competencias administrativas entre las entidades involucradas, respecto de la autoridad competente para resolver de fondo la solicitud de reconocimiento y pago del bono pensional del señor Luis Alberto Manjarres Mariano, por el período comprendido entre el 1.º de octubre de 1977 y el 30 de junio de 1978.</w:t>
+        <w:t>Este conflicto se enmarca en las disposiciones normativas que regulan el Sistema Nacional de Salud y los mecanismos de financiación del pasivo prestacional del sector salud, los cuales han sido objeto de desarrollo legislativo y reglamentario desde la expedición del Decreto Ley 2470 de 1968, pasando por el Decreto Ley 056 de 1975, hasta la Ley 100 de 1993 y sus posteriores modificaciones.</w:t>
       </w:r>
     </w:p>
     <w:p/>
@@ -56,41 +41,22 @@
         <w:t>**II. CONSIDERACIONES**</w:t>
         <w:br/>
         <w:br/>
-        <w:t>La Sala procede a analizar los elementos jurídicos y fácticos que fundamentan la resolución del conflicto negativo de competencias administrativas planteado, en el marco de las disposiciones legales aplicables y los documentos obrantes en el expediente.</w:t>
+        <w:t>La presente controversia se circunscribe a determinar la entidad competente para asumir las obligaciones derivadas de la devolución de aportes respecto de la pensión reconocida al señor Carlos Alberto Victoria Carvajal, quien estuvo vinculado como director del Centro Hospital de Obando-V (Valle del Cauca) entre el 12 de marzo de 1979 y el 11 de marzo de 1980. En este contexto, resulta necesario analizar el marco normativo aplicable y las circunstancias específicas del caso.</w:t>
         <w:br/>
         <w:br/>
-        <w:t xml:space="preserve">1. **Marco normativo aplicable**  </w:t>
-        <w:br/>
-        <w:t>El artículo 2.2.16.3.8 del Decreto 1883 de 2016, modificado por el artículo 1° del Decreto 790 de 2021, establece que, en ausencia de soportes que acrediten el pago de aportes a la Caja Nacional de Previsión Social (Cajanal), se presume que el empleador es el responsable del pago del bono pensional correspondiente. Dicho artículo dispone que el empleador deberá aportar copia de los recibos de caja o nóminas con el sello de Cajanal que acrediten los pagos realizados. En caso de no contar con dicha documentación, el empleador asumirá la obligación de reconocer y pagar el bono pensional en los términos previstos en el decreto mencionado.</w:t>
+        <w:t>En primer lugar, debe señalarse que, para la época en que el señor Victoria Carvajal prestó sus servicios en el mencionado hospital, este no contaba con personería jurídica, lo que implica que no tenía capacidad legal para adquirir derechos ni contraer obligaciones. Conforme al Decreto 056 de 1975, el Sistema Nacional de Salud estaba estructurado de manera que las entidades adscritas, como el Centro Hospital de Obando-V, dependían administrativamente de los Servicios Seccionales de Salud, los cuales operaban bajo la dirección de las entidades territoriales en las capitales departamentales. En el caso concreto, el hospital formaba parte del Servicio Seccional de Salud del Valle del Cauca, administrado y dirigido por el Departamento.</w:t>
         <w:br/>
         <w:br/>
-        <w:t>Asimismo, el parágrafo del citado artículo señala que el tiempo de servicio oficial certificado como cotizado a Cajanal solo será contabilizado por la Administradora Colombiana de Pensiones (Colpensiones) si existe el soporte de pago en los archivos de la Unidad de Gestión Pensional y Parafiscales de la Protección Social (UGPP). En ausencia de evidencia del pago, se permite la convalidación de las semanas para el reconocimiento de la prestación solicitada, siempre que el empleador garantice la financiación de dichos tiempos mediante el pago del bono pensional, el traslado de aportes o el cálculo actuarial por omisión.</w:t>
+        <w:t>En virtud de lo anterior, no es posible atribuir al Centro Hospital de Obando-V obligaciones relacionadas con la devolución de aportes, dado que, para la época de los hechos, operaba como una dependencia del Servicio Seccional de Salud del Valle del Cauca y no como una entidad autónoma. Por consiguiente, la responsabilidad recae sobre el Departamento del Valle del Cauca, en su calidad de entidad territorial encargada de la administración de los servicios de salud en ese periodo.</w:t>
         <w:br/>
         <w:br/>
-        <w:t xml:space="preserve">2. **Problema jurídico planteado**  </w:t>
-        <w:br/>
-        <w:t>El conflicto se centra en determinar cuál es la autoridad administrativa competente para resolver de fondo la solicitud de reconocimiento y pago del bono pensional del señor Luis Alberto Manjarres Mariano, por el periodo comprendido entre el 1° de octubre de 1977 y el 30 de junio de 1978, tiempo durante el cual laboró en el Hospital Nuestra Señora de los Remedios de Riohacha (Guajira). Esto, ante la inexistencia de soportes que acrediten los aportes realizados a Cajanal en dicho periodo.</w:t>
+        <w:t>Adicionalmente, el artículo 242 de la Ley 100 de 1993 establece que las entidades de salud deben seguir presupuestando y pagando pensiones hasta tanto se realice el corte de cuentas correspondiente. En este sentido, la obligación de asumir el pasivo prestacional, incluyendo la devolución de aportes, corresponde a la entidad territorial que, para la época de los hechos, tenía a su cargo la prestación directa de los servicios de salud. Este criterio ha sido reiterado por la jurisprudencia, que ha enfatizado la necesidad de garantizar la viabilidad financiera del sistema pensional y el respeto de los derechos individuales de los trabajadores.</w:t>
         <w:br/>
         <w:br/>
-        <w:t xml:space="preserve">3. **Análisis de los hechos y argumentos de las partes**  </w:t>
-        <w:br/>
-        <w:t>De acuerdo con los documentos aportados, se evidencia que el señor Manjarres Mariano laboró en el Hospital Nuestra Señora de los Remedios de Riohacha entre el 1° de octubre de 1977 y el 27 de noviembre de 1979. Sin embargo, los soportes de pago de aportes a Cajanal correspondientes al periodo del 1° de octubre de 1977 al 30 de junio de 1978 no obran en el expediente, lo que ha generado el error "4438" en el sistema interactivo del Ministerio de Hacienda y Crédito Público, bloqueando el reconocimiento del bono pensional.</w:t>
+        <w:t>Por último, debe destacarse que el marco normativo aplicable al Sistema Nacional de Salud, desarrollado por los Decretos 056 y 356 de 1975, establece que las entidades adscritas, como el Centro Hospital de Obando-V, dependían administrativamente de los organismos de dirección del sistema, mientras que las entidades vinculadas, de naturaleza privada, estaban sujetas a vigilancia y control en aspectos técnicos, pero no formaban parte de la administración pública. En consecuencia, la responsabilidad por el pasivo prestacional generado por las entidades adscritas recae sobre las entidades territoriales que las administraban.</w:t>
         <w:br/>
         <w:br/>
-        <w:t>El Hospital Nuestra Señora de los Remedios de Riohacha ha negado competencia para aportar las planillas de pago, argumentando que, para la época en que el señor Manjarres Mariano laboró, las cotizaciones eran responsabilidad de la Secretaría de Salud Departamental de la Guajira, antes Servicio Seccional de Salud. Por su parte, la Secretaría de Salud Departamental de la Guajira ha señalado que no cuenta con los expedientes laborales del señor Manjarres Mariano, pues estos debían reposar en el hospital donde fue asignado. Finalmente, el Ministerio de Hacienda y Crédito Público y la UGPP también han negado competencia para resolver la solicitud, alegando que no cuentan con los soportes necesarios para asumir los tiempos cotizados a Cajanal.</w:t>
-        <w:br/>
-        <w:br/>
-        <w:t xml:space="preserve">4. **Determinación de la autoridad competente**  </w:t>
-        <w:br/>
-        <w:t>Conforme al artículo 2.2.16.3.8 del Decreto 1883 de 2016, modificado por el Decreto 790 de 2021, y ante la ausencia de soportes que acrediten los aportes realizados a Cajanal, se presume que el empleador es el responsable de asumir el pago del bono pensional. En el presente caso, el empleador durante el periodo en cuestión era el Hospital Nuestra Señora de los Remedios de Riohacha, entidad que, según los documentos aportados, adquirió personería jurídica en 1994, siendo creada mediante Ordenanza 018 de 1994. No obstante, para la época de los hechos, las cotizaciones eran gestionadas por el Servicio Seccional de Salud – Gobernación de la Guajira, hoy Secretaría de Salud Departamental de la Guajira.</w:t>
-        <w:br/>
-        <w:br/>
-        <w:t>En virtud de lo anterior, y considerando que el artículo 2.2.16.3.8 establece que el empleador es responsable de garantizar la financiación de los tiempos cotizados mediante el pago del bono pensional, el traslado de aportes o el cálculo actuarial por omisión, se concluye que la autoridad competente para resolver de fondo la solicitud de reconocimiento y pago del bono pensional del señor Luis Alberto Manjarres Mariano es la Secretaría de Salud Departamental de la Guajira, como sucesora del Servicio Seccional de Salud, entidad encargada de gestionar las cotizaciones durante el periodo en cuestión.</w:t>
-        <w:br/>
-        <w:br/>
-        <w:t xml:space="preserve">5. **Exhorto**  </w:t>
-        <w:br/>
-        <w:t>Finalmente, teniendo en cuenta que el señor Luis Alberto Manjarres Mariano es una persona adulta mayor, la Sala exhorta a la Secretaría de Salud Departamental de la Guajira para que, de manera prioritaria, adelante las gestiones necesarias para resolver la solicitud de reconocimiento y pago del bono pensional, garantizando el acceso a los derechos pensionales del peticionario.</w:t>
+        <w:t>En conclusión, la competencia para atender la solicitud de Colpensiones respecto del pago por devolución de aportes en el caso del señor Carlos Alberto Victoria Carvajal corresponde al Departamento del Valle del Cauca, en su calidad de entidad territorial responsable de la administración del Servicio Seccional de Salud al cual estaba adscrito el Centro Hospital de Obando-V durante el periodo en cuestión.</w:t>
       </w:r>
     </w:p>
     <w:p/>
@@ -104,10 +70,13 @@
     </w:p>
     <w:p>
       <w:r>
-        <w:t>**III. PROBLEMA JURÍDICO**</w:t>
+        <w:t xml:space="preserve">**III. PROBLEMA JURÍDICO**  </w:t>
         <w:br/>
         <w:br/>
-        <w:t>El problema jurídico a resolver en el presente asunto consiste en determinar cuál es la autoridad administrativa competente para estudiar y decidir de fondo la solicitud de reconocimiento y pago del bono pensional correspondiente al señor Luis Alberto Manjarres Mariano, por el tiempo laborado en el Hospital Nuestra Señora de los Remedios de Riohacha (Guajira), específicamente durante el período comprendido entre el 1.º de octubre de 1977 y el 30 de junio de 1978, ante la ausencia de soportes que acrediten los aportes realizados a la Caja Nacional de Previsión Social (Cajanal) en dicho lapso, conforme a lo dispuesto en el artículo 2.2.16.3.8 del Decreto 1883 de 2016, modificado por el artículo 1.º del Decreto 790 de 2021.</w:t>
+        <w:t xml:space="preserve">El problema jurídico a resolver en el presente caso consiste en determinar cuál es la entidad competente para asumir las obligaciones derivadas del pago por concepto de devolución de aportes respecto de la pensión reconocida al señor Carlos Alberto Victoria Carvajal, teniendo en cuenta que durante el período en que este laboró como director del Centro Hospital de Obando-V (Valle del Cauca), dicha entidad no contaba con personería jurídica y, por ende, no tenía capacidad legal para adquirir derechos ni contraer obligaciones.  </w:t>
+        <w:br/>
+        <w:br/>
+        <w:t>En este contexto, se debe establecer si la responsabilidad recae sobre el Departamento del Valle del Cauca, en su calidad de administrador y director del Servicio Seccional de Salud al cual estaba adscrito el hospital, o si, por el contrario, corresponde a otra entidad asumir dicha obligación, considerando las disposiciones normativas aplicables, en particular las contenidas en la Ley 100 de 1993 y el Decreto 056 de 1975, así como los principios que rigen el sistema de seguridad social y la financiación del pasivo prestacional del sector salud.</w:t>
       </w:r>
     </w:p>
     <w:p/>
@@ -121,22 +90,19 @@
     </w:p>
     <w:p>
       <w:r>
-        <w:t xml:space="preserve">IV. DECISIÓN  </w:t>
+        <w:t>**IV. DECISIÓN**</w:t>
         <w:br/>
         <w:br/>
-        <w:t xml:space="preserve">En mérito de lo expuesto, la Sala de Consulta y Servicio Civil del Consejo de Estado, en ejercicio de sus competencias legales y constitucionales,  </w:t>
+        <w:t>En mérito de lo expuesto, la Sala resuelve:</w:t>
         <w:br/>
         <w:br/>
-        <w:t xml:space="preserve">RESUELVE:  </w:t>
+        <w:t>1. Declarar que la competencia para atender la solicitud de Colpensiones respecto del pago por devolución de aportes relacionados con la pensión reconocida al señor Carlos Alberto Victoria Carvajal corresponde al Departamento del Valle del Cauca.</w:t>
         <w:br/>
         <w:br/>
-        <w:t xml:space="preserve">PRIMERO: DECLARAR competente al departamento de La Guajira, a través de su Secretaría de Salud Departamental, para resolver de fondo la solicitud de reconocimiento y pago del bono pensional a favor del señor Luis Alberto Manjarres Mariano, por el periodo comprendido entre el 1.º de octubre de 1977 y el 30 de junio de 1978, tiempo durante el cual laboró en el Hospital Nuestra Señora de los Remedios de Riohacha, ante la ausencia de soportes de pago a la Caja Nacional de Previsión Social (Cajanal) por dicho periodo, de conformidad con lo dispuesto en el artículo 2.2.16.3.8 del Decreto 1883 de 2016, modificado por el artículo 1.º del Decreto 790 de 2021, en los términos señalados en la parte considerativa de esta decisión.  </w:t>
+        <w:t>2. Ordenar que el Departamento del Valle del Cauca, en su calidad de entidad territorial responsable, proceda conforme a lo dispuesto en el artículo 242 de la Ley 100 de 1993, garantizando el cumplimiento de las obligaciones derivadas del pasivo pensional, en virtud de su administración y dirección sobre el Servicio Seccional de Salud del Valle del Cauca, al cual estaba adscrito el Centro Hospital de Obando-V durante el período en cuestión.</w:t>
         <w:br/>
         <w:br/>
-        <w:t xml:space="preserve">SEGUNDO: REMITIR el expediente del conflicto a la Secretaría de Salud Departamental de La Guajira para los fines dispuestos en el numeral anterior.  </w:t>
-        <w:br/>
-        <w:br/>
-        <w:t xml:space="preserve">TERCERO: EXHORTAR a la Secretaría de Salud Departamental de La Guajira para que, en atención a la especial protección constitucional de las personas adultas mayores, adelante de manera prioritaria las gestiones necesarias para dar una pronta respuesta a la solicitud presentada por la AFP Colfondos, en representación del señor Luis Alberto Manjarres Mariano.  </w:t>
+        <w:t>3. Disponer que, en caso de requerirse, se efectúe el corte de cuentas previsto en el artículo 242 de la Ley 100 de 1993, con el fin de determinar los valores correspondientes y asegurar la adecuada financiación del pasivo prestacional, conforme a los mecanismos establecidos por el legislador.</w:t>
         <w:br/>
         <w:br/>
         <w:t>Notifíquese y cúmplase.</w:t>

</xml_diff>